<commit_message>
Removed legend box in panel plot
</commit_message>
<xml_diff>
--- a/EDA_plot4_20180915.docx
+++ b/EDA_plot4_20180915.docx
@@ -2286,6 +2286,24 @@
           <w:rStyle w:val="FloatTok"/>
         </w:rPr>
         <w:t xml:space="preserve">0.5</w:t>
+      </w:r>
+      <w:r>
+        <w:rPr>
+          <w:rStyle w:val="NormalTok"/>
+        </w:rPr>
+        <w:t xml:space="preserve">, </w:t>
+      </w:r>
+      <w:r>
+        <w:rPr>
+          <w:rStyle w:val="DataTypeTok"/>
+        </w:rPr>
+        <w:t xml:space="preserve">bty=</w:t>
+      </w:r>
+      <w:r>
+        <w:rPr>
+          <w:rStyle w:val="StringTok"/>
+        </w:rPr>
+        <w:t xml:space="preserve">"n"</w:t>
       </w:r>
       <w:r>
         <w:rPr>
@@ -2685,7 +2703,7 @@
     </w:lvl>
   </w:abstractNum>
   <w:abstractNum w:abstractNumId="990">
-    <w:nsid w:val="fe46de44"/>
+    <w:nsid w:val="1cc60a2c"/>
     <w:multiLevelType w:val="multilevel"/>
     <w:lvl w:ilvl="0">
       <w:numFmt w:val="bullet"/>

</xml_diff>